<commit_message>
Added level 2 features: up to Cross references
</commit_message>
<xml_diff>
--- a/hello.docx
+++ b/hello.docx
@@ -54,6 +54,44 @@
         <w:t xml:space="preserve">features</w:t>
       </w:r>
     </w:p>
+    <w:sdt>
+      <w:sdtPr>
+        <w:docPartObj>
+          <w:docPartGallery w:val="Table of Contents"/>
+          <w:docPartUnique/>
+        </w:docPartObj>
+      </w:sdtPr>
+      <w:sdtContent>
+        <w:p>
+          <w:pPr>
+            <w:pStyle w:val="TOCHeading"/>
+          </w:pPr>
+          <w:r>
+            <w:t xml:space="preserve">Table</w:t>
+          </w:r>
+          <w:r>
+            <w:t xml:space="preserve"> </w:t>
+          </w:r>
+          <w:r>
+            <w:t xml:space="preserve">of</w:t>
+          </w:r>
+          <w:r>
+            <w:t xml:space="preserve"> </w:t>
+          </w:r>
+          <w:r>
+            <w:t xml:space="preserve">contents</w:t>
+          </w:r>
+        </w:p>
+        <w:p>
+          <w:r>
+            <w:fldChar w:fldCharType="begin" w:dirty="true"/>
+            <w:instrText xml:space="preserve">TOC \o "1-3" \h \z \u</w:instrText>
+            <w:fldChar w:fldCharType="separate"/>
+            <w:fldChar w:fldCharType="end"/>
+          </w:r>
+        </w:p>
+      </w:sdtContent>
+    </w:sdt>
     <w:bookmarkStart w:id="24" w:name="introduction"/>
     <w:p>
       <w:pPr>
@@ -188,6 +226,101 @@
       </w:tr>
     </w:tbl>
     <w:bookmarkEnd w:id="24"/>
+    <w:bookmarkStart w:id="25" w:name="batteries-included"/>
+    <w:p>
+      <w:pPr>
+        <w:pStyle w:val="Heading2"/>
+      </w:pPr>
+      <w:r>
+        <w:t xml:space="preserve">Batteries included</w:t>
+      </w:r>
+    </w:p>
+    <w:p>
+      <w:pPr>
+        <w:pStyle w:val="FirstParagraph"/>
+      </w:pPr>
+      <w:r>
+        <w:t xml:space="preserve">This section will also be text only and focus on highlighting some moder publication features that comes free with Quarto.</w:t>
+      </w:r>
+    </w:p>
+    <w:p>
+      <w:pPr>
+        <w:numPr>
+          <w:ilvl w:val="0"/>
+          <w:numId w:val="1001"/>
+        </w:numPr>
+      </w:pPr>
+      <w:r>
+        <w:rPr>
+          <w:bCs/>
+          <w:b/>
+        </w:rPr>
+        <w:t xml:space="preserve">Table of Contents:</w:t>
+      </w:r>
+      <w:r>
+        <w:t xml:space="preserve"> </w:t>
+      </w:r>
+      <w:r>
+        <w:t xml:space="preserve">In the YAML we can specify</w:t>
+      </w:r>
+      <w:r>
+        <w:t xml:space="preserve"> </w:t>
+      </w:r>
+      <w:r>
+        <w:rPr>
+          <w:rStyle w:val="VerbatimChar"/>
+        </w:rPr>
+        <w:t xml:space="preserve">toc: true</w:t>
+      </w:r>
+    </w:p>
+    <w:p>
+      <w:pPr>
+        <w:numPr>
+          <w:ilvl w:val="0"/>
+          <w:numId w:val="1001"/>
+        </w:numPr>
+      </w:pPr>
+      <w:r>
+        <w:rPr>
+          <w:bCs/>
+          <w:b/>
+        </w:rPr>
+        <w:t xml:space="preserve">Latex:</w:t>
+      </w:r>
+      <w:r>
+        <w:t xml:space="preserve"> </w:t>
+      </w:r>
+      <w:r>
+        <w:t xml:space="preserve">$</w:t>
+      </w:r>
+    </w:p>
+    <w:p>
+      <w:pPr>
+        <w:numPr>
+          <w:ilvl w:val="0"/>
+          <w:numId w:val="1000"/>
+        </w:numPr>
+        <w:pStyle w:val="SourceCode"/>
+      </w:pPr>
+      <w:r>
+        <w:rPr>
+          <w:rStyle w:val="VerbatimChar"/>
+        </w:rPr>
+        <w:t xml:space="preserve">[ x^n + y^n = z^n \]</w:t>
+      </w:r>
+    </w:p>
+    <w:p>
+      <w:pPr>
+        <w:numPr>
+          <w:ilvl w:val="0"/>
+          <w:numId w:val="1000"/>
+        </w:numPr>
+      </w:pPr>
+      <w:r>
+        <w:t xml:space="preserve">$</w:t>
+      </w:r>
+    </w:p>
+    <w:bookmarkEnd w:id="25"/>
     <w:sectPr/>
   </w:body>
 </w:document>
@@ -294,8 +427,87 @@
       </w:pPr>
     </w:lvl>
   </w:abstractNum>
+  <w:abstractNum w:abstractNumId="991">
+    <w:nsid w:val="A991"/>
+    <w:multiLevelType w:val="multilevel"/>
+    <w:lvl w:ilvl="0">
+      <w:numFmt w:val="bullet"/>
+      <w:lvlText w:val="•"/>
+      <w:lvlJc w:val="left"/>
+      <w:pPr>
+        <w:ind w:left="720" w:hanging="480"/>
+      </w:pPr>
+    </w:lvl>
+    <w:lvl w:ilvl="1">
+      <w:numFmt w:val="bullet"/>
+      <w:lvlText w:val="–"/>
+      <w:lvlJc w:val="left"/>
+      <w:pPr>
+        <w:ind w:left="1440" w:hanging="480"/>
+      </w:pPr>
+    </w:lvl>
+    <w:lvl w:ilvl="2">
+      <w:numFmt w:val="bullet"/>
+      <w:lvlText w:val="•"/>
+      <w:lvlJc w:val="left"/>
+      <w:pPr>
+        <w:ind w:left="2160" w:hanging="480"/>
+      </w:pPr>
+    </w:lvl>
+    <w:lvl w:ilvl="3">
+      <w:numFmt w:val="bullet"/>
+      <w:lvlText w:val="–"/>
+      <w:lvlJc w:val="left"/>
+      <w:pPr>
+        <w:ind w:left="2880" w:hanging="480"/>
+      </w:pPr>
+    </w:lvl>
+    <w:lvl w:ilvl="4">
+      <w:numFmt w:val="bullet"/>
+      <w:lvlText w:val="•"/>
+      <w:lvlJc w:val="left"/>
+      <w:pPr>
+        <w:ind w:left="3600" w:hanging="480"/>
+      </w:pPr>
+    </w:lvl>
+    <w:lvl w:ilvl="5">
+      <w:numFmt w:val="bullet"/>
+      <w:lvlText w:val="–"/>
+      <w:lvlJc w:val="left"/>
+      <w:pPr>
+        <w:ind w:left="4320" w:hanging="480"/>
+      </w:pPr>
+    </w:lvl>
+    <w:lvl w:ilvl="6">
+      <w:numFmt w:val="bullet"/>
+      <w:lvlText w:val="•"/>
+      <w:lvlJc w:val="left"/>
+      <w:pPr>
+        <w:ind w:left="5040" w:hanging="480"/>
+      </w:pPr>
+    </w:lvl>
+    <w:lvl w:ilvl="7">
+      <w:numFmt w:val="bullet"/>
+      <w:lvlText w:val="–"/>
+      <w:lvlJc w:val="left"/>
+      <w:pPr>
+        <w:ind w:left="5760" w:hanging="480"/>
+      </w:pPr>
+    </w:lvl>
+    <w:lvl w:ilvl="8">
+      <w:numFmt w:val="bullet"/>
+      <w:lvlText w:val="•"/>
+      <w:lvlJc w:val="left"/>
+      <w:pPr>
+        <w:ind w:left="6480" w:hanging="480"/>
+      </w:pPr>
+    </w:lvl>
+  </w:abstractNum>
   <w:num w:numId="1000">
     <w:abstractNumId w:val="990"/>
+  </w:num>
+  <w:num w:numId="1001">
+    <w:abstractNumId w:val="991"/>
   </w:num>
 </w:numbering>
 </file>

</xml_diff>